<commit_message>
Formato y actualizacion de datos del grupo
</commit_message>
<xml_diff>
--- a/Documentos/Formato_de_LanzamientoProyectoSW2.docx
+++ b/Documentos/Formato_de_LanzamientoProyectoSW2.docx
@@ -114,6 +114,12 @@
             <w:insideH w:val="single" w:color="000000" w:sz="4" w:space="0"/>
             <w:insideV w:val="single" w:color="000000" w:sz="4" w:space="0"/>
           </w:tblBorders>
+          <w:tblCellMar>
+            <w:top w:w="0" w:type="dxa"/>
+            <w:left w:w="115" w:type="dxa"/>
+            <w:bottom w:w="0" w:type="dxa"/>
+            <w:right w:w="115" w:type="dxa"/>
+          </w:tblCellMar>
         </w:tblPrEx>
         <w:trPr>
           <w:trHeight w:val="248" w:hRule="atLeast"/>
@@ -666,7 +672,7 @@
         <w:jc w:val="both"/>
         <w:rPr>
           <w:rFonts w:ascii="Century Gothic" w:hAnsi="Century Gothic" w:eastAsia="Century Gothic" w:cs="Century Gothic"/>
-          <w:color w:val="548DD4"/>
+          <w:color w:val="auto"/>
           <w:sz w:val="18"/>
           <w:szCs w:val="18"/>
         </w:rPr>
@@ -674,7 +680,7 @@
       <w:r>
         <w:rPr>
           <w:rFonts w:hint="default" w:ascii="Century Gothic" w:hAnsi="Century Gothic" w:eastAsia="Century Gothic"/>
-          <w:color w:val="548DD4"/>
+          <w:color w:val="auto"/>
           <w:sz w:val="18"/>
           <w:szCs w:val="18"/>
         </w:rPr>
@@ -724,7 +730,7 @@
         <w:rPr>
           <w:rFonts w:hint="default" w:ascii="Century Gothic" w:hAnsi="Century Gothic" w:eastAsia="Century Gothic"/>
           <w:i/>
-          <w:color w:val="F79646"/>
+          <w:color w:val="auto"/>
           <w:sz w:val="18"/>
           <w:szCs w:val="18"/>
           <w:rtl w:val="0"/>
@@ -736,7 +742,7 @@
         <w:rPr>
           <w:rFonts w:hint="default" w:ascii="Century Gothic" w:hAnsi="Century Gothic" w:eastAsia="Century Gothic"/>
           <w:i/>
-          <w:color w:val="F79646"/>
+          <w:color w:val="auto"/>
           <w:sz w:val="18"/>
           <w:szCs w:val="18"/>
           <w:rtl w:val="0"/>
@@ -868,8 +874,8 @@
       <w:tblGrid>
         <w:gridCol w:w="1433"/>
         <w:gridCol w:w="3402"/>
-        <w:gridCol w:w="2410"/>
-        <w:gridCol w:w="2075"/>
+        <w:gridCol w:w="2454"/>
+        <w:gridCol w:w="2031"/>
       </w:tblGrid>
       <w:tr>
         <w:tblPrEx>
@@ -959,6 +965,7 @@
         </w:tc>
         <w:tc>
           <w:tcPr>
+            <w:tcW w:w="2454" w:type="dxa"/>
             <w:tcBorders>
               <w:top w:val="single" w:color="000000" w:sz="4" w:space="0"/>
               <w:left w:val="single" w:color="000000" w:sz="4" w:space="0"/>
@@ -991,6 +998,7 @@
         </w:tc>
         <w:tc>
           <w:tcPr>
+            <w:tcW w:w="2031" w:type="dxa"/>
             <w:tcBorders>
               <w:top w:val="single" w:color="000000" w:sz="4" w:space="0"/>
               <w:left w:val="single" w:color="000000" w:sz="4" w:space="0"/>
@@ -1055,11 +1063,21 @@
             <w:pPr>
               <w:spacing w:after="60"/>
               <w:rPr>
-                <w:rFonts w:ascii="Century Gothic" w:hAnsi="Century Gothic" w:eastAsia="Century Gothic" w:cs="Century Gothic"/>
+                <w:rFonts w:hint="default" w:ascii="Century Gothic" w:hAnsi="Century Gothic" w:eastAsia="Century Gothic" w:cs="Century Gothic"/>
                 <w:sz w:val="18"/>
                 <w:szCs w:val="18"/>
-              </w:rPr>
-            </w:pPr>
+                <w:lang w:val="es-MX"/>
+              </w:rPr>
+            </w:pPr>
+            <w:r>
+              <w:rPr>
+                <w:rFonts w:hint="default" w:ascii="Century Gothic" w:hAnsi="Century Gothic" w:eastAsia="Century Gothic" w:cs="Century Gothic"/>
+                <w:sz w:val="18"/>
+                <w:szCs w:val="18"/>
+                <w:lang w:val="es-MX"/>
+              </w:rPr>
+              <w:t>Lider</w:t>
+            </w:r>
           </w:p>
         </w:tc>
         <w:tc>
@@ -1085,6 +1103,7 @@
         </w:tc>
         <w:tc>
           <w:tcPr>
+            <w:tcW w:w="2454" w:type="dxa"/>
             <w:tcBorders>
               <w:top w:val="single" w:color="000000" w:sz="4" w:space="0"/>
               <w:left w:val="single" w:color="000000" w:sz="4" w:space="0"/>
@@ -1097,15 +1116,26 @@
               <w:spacing w:after="60"/>
               <w:jc w:val="center"/>
               <w:rPr>
-                <w:rFonts w:ascii="Century Gothic" w:hAnsi="Century Gothic" w:eastAsia="Century Gothic" w:cs="Century Gothic"/>
+                <w:rFonts w:hint="default" w:ascii="Century Gothic" w:hAnsi="Century Gothic" w:eastAsia="Century Gothic" w:cs="Century Gothic"/>
                 <w:sz w:val="20"/>
                 <w:szCs w:val="20"/>
-              </w:rPr>
-            </w:pPr>
+                <w:lang w:val="es-MX"/>
+              </w:rPr>
+            </w:pPr>
+            <w:r>
+              <w:rPr>
+                <w:rFonts w:hint="default" w:ascii="Century Gothic" w:hAnsi="Century Gothic" w:eastAsia="Century Gothic"/>
+                <w:sz w:val="20"/>
+                <w:szCs w:val="20"/>
+                <w:lang w:val="es-MX"/>
+              </w:rPr>
+              <w:t>alejandro.1701714615@ucaldas.edu.co</w:t>
+            </w:r>
           </w:p>
         </w:tc>
         <w:tc>
           <w:tcPr>
+            <w:tcW w:w="2031" w:type="dxa"/>
             <w:tcBorders>
               <w:top w:val="single" w:color="000000" w:sz="4" w:space="0"/>
               <w:left w:val="single" w:color="000000" w:sz="4" w:space="0"/>
@@ -1121,6 +1151,14 @@
                 <w:rFonts w:ascii="Century Gothic" w:hAnsi="Century Gothic" w:eastAsia="Century Gothic" w:cs="Century Gothic"/>
               </w:rPr>
             </w:pPr>
+            <w:r>
+              <w:rPr>
+                <w:rFonts w:hint="default" w:ascii="Century Gothic" w:hAnsi="Century Gothic" w:eastAsia="Century Gothic"/>
+                <w:sz w:val="20"/>
+                <w:szCs w:val="20"/>
+              </w:rPr>
+              <w:t>+57 312 8773093</w:t>
+            </w:r>
           </w:p>
         </w:tc>
       </w:tr>
@@ -1157,11 +1195,21 @@
             <w:pPr>
               <w:spacing w:after="60"/>
               <w:rPr>
-                <w:rFonts w:ascii="Century Gothic" w:hAnsi="Century Gothic" w:eastAsia="Century Gothic" w:cs="Century Gothic"/>
+                <w:rFonts w:hint="default" w:ascii="Century Gothic" w:hAnsi="Century Gothic" w:eastAsia="Century Gothic" w:cs="Century Gothic"/>
                 <w:sz w:val="18"/>
                 <w:szCs w:val="18"/>
-              </w:rPr>
-            </w:pPr>
+                <w:lang w:val="es-MX"/>
+              </w:rPr>
+            </w:pPr>
+            <w:r>
+              <w:rPr>
+                <w:rFonts w:hint="default" w:ascii="Century Gothic" w:hAnsi="Century Gothic" w:eastAsia="Century Gothic" w:cs="Century Gothic"/>
+                <w:sz w:val="18"/>
+                <w:szCs w:val="18"/>
+                <w:lang w:val="es-MX"/>
+              </w:rPr>
+              <w:t>Desarrollo</w:t>
+            </w:r>
           </w:p>
         </w:tc>
         <w:tc>
@@ -1187,6 +1235,7 @@
         </w:tc>
         <w:tc>
           <w:tcPr>
+            <w:tcW w:w="2454" w:type="dxa"/>
             <w:tcBorders>
               <w:top w:val="single" w:color="000000" w:sz="4" w:space="0"/>
               <w:left w:val="single" w:color="000000" w:sz="4" w:space="0"/>
@@ -1204,10 +1253,19 @@
                 <w:szCs w:val="20"/>
               </w:rPr>
             </w:pPr>
+            <w:r>
+              <w:rPr>
+                <w:rFonts w:hint="default" w:ascii="Century Gothic" w:hAnsi="Century Gothic" w:eastAsia="Century Gothic"/>
+                <w:sz w:val="20"/>
+                <w:szCs w:val="20"/>
+              </w:rPr>
+              <w:t>david.1701713821@ucaldas.edu.co</w:t>
+            </w:r>
           </w:p>
         </w:tc>
         <w:tc>
           <w:tcPr>
+            <w:tcW w:w="2031" w:type="dxa"/>
             <w:tcBorders>
               <w:top w:val="single" w:color="000000" w:sz="4" w:space="0"/>
               <w:left w:val="single" w:color="000000" w:sz="4" w:space="0"/>
@@ -1225,6 +1283,23 @@
                 <w:szCs w:val="20"/>
               </w:rPr>
             </w:pPr>
+            <w:r>
+              <w:rPr>
+                <w:rFonts w:hint="default" w:ascii="Century Gothic" w:hAnsi="Century Gothic" w:eastAsia="Century Gothic"/>
+                <w:sz w:val="20"/>
+                <w:szCs w:val="20"/>
+                <w:lang w:val="es-MX"/>
+              </w:rPr>
+              <w:t>+</w:t>
+            </w:r>
+            <w:r>
+              <w:rPr>
+                <w:rFonts w:hint="default" w:ascii="Century Gothic" w:hAnsi="Century Gothic" w:eastAsia="Century Gothic"/>
+                <w:sz w:val="20"/>
+                <w:szCs w:val="20"/>
+              </w:rPr>
+              <w:t>57 300 2255236</w:t>
+            </w:r>
           </w:p>
         </w:tc>
       </w:tr>
@@ -1261,11 +1336,21 @@
             <w:pPr>
               <w:spacing w:after="60"/>
               <w:rPr>
-                <w:rFonts w:ascii="Century Gothic" w:hAnsi="Century Gothic" w:eastAsia="Century Gothic" w:cs="Century Gothic"/>
+                <w:rFonts w:hint="default" w:ascii="Century Gothic" w:hAnsi="Century Gothic" w:eastAsia="Century Gothic" w:cs="Century Gothic"/>
                 <w:sz w:val="18"/>
                 <w:szCs w:val="18"/>
-              </w:rPr>
-            </w:pPr>
+                <w:lang w:val="es-MX"/>
+              </w:rPr>
+            </w:pPr>
+            <w:r>
+              <w:rPr>
+                <w:rFonts w:hint="default" w:ascii="Century Gothic" w:hAnsi="Century Gothic" w:eastAsia="Century Gothic" w:cs="Century Gothic"/>
+                <w:sz w:val="18"/>
+                <w:szCs w:val="18"/>
+                <w:lang w:val="es-MX"/>
+              </w:rPr>
+              <w:t>Planeacion</w:t>
+            </w:r>
           </w:p>
         </w:tc>
         <w:tc>
@@ -1291,6 +1376,7 @@
         </w:tc>
         <w:tc>
           <w:tcPr>
+            <w:tcW w:w="2454" w:type="dxa"/>
             <w:tcBorders>
               <w:top w:val="single" w:color="000000" w:sz="4" w:space="0"/>
               <w:left w:val="single" w:color="000000" w:sz="4" w:space="0"/>
@@ -1308,10 +1394,28 @@
                 <w:szCs w:val="20"/>
               </w:rPr>
             </w:pPr>
+            <w:r>
+              <w:rPr>
+                <w:rFonts w:hint="default" w:ascii="Century Gothic" w:hAnsi="Century Gothic" w:eastAsia="Century Gothic"/>
+                <w:sz w:val="20"/>
+                <w:szCs w:val="20"/>
+                <w:lang w:val="es-MX"/>
+              </w:rPr>
+              <w:t>e</w:t>
+            </w:r>
+            <w:r>
+              <w:rPr>
+                <w:rFonts w:hint="default" w:ascii="Century Gothic" w:hAnsi="Century Gothic" w:eastAsia="Century Gothic"/>
+                <w:sz w:val="20"/>
+                <w:szCs w:val="20"/>
+              </w:rPr>
+              <w:t>stefania1701212869@ucaldas.edu.co</w:t>
+            </w:r>
           </w:p>
         </w:tc>
         <w:tc>
           <w:tcPr>
+            <w:tcW w:w="2031" w:type="dxa"/>
             <w:tcBorders>
               <w:top w:val="single" w:color="000000" w:sz="4" w:space="0"/>
               <w:left w:val="single" w:color="000000" w:sz="4" w:space="0"/>
@@ -1329,6 +1433,14 @@
                 <w:szCs w:val="20"/>
               </w:rPr>
             </w:pPr>
+            <w:r>
+              <w:rPr>
+                <w:rFonts w:hint="default" w:ascii="Century Gothic" w:hAnsi="Century Gothic" w:eastAsia="Century Gothic"/>
+                <w:sz w:val="20"/>
+                <w:szCs w:val="20"/>
+              </w:rPr>
+              <w:t>+57 300 5186859</w:t>
+            </w:r>
           </w:p>
         </w:tc>
       </w:tr>
@@ -1365,11 +1477,21 @@
             <w:pPr>
               <w:spacing w:after="60"/>
               <w:rPr>
-                <w:rFonts w:ascii="Century Gothic" w:hAnsi="Century Gothic" w:eastAsia="Century Gothic" w:cs="Century Gothic"/>
+                <w:rFonts w:hint="default" w:ascii="Century Gothic" w:hAnsi="Century Gothic" w:eastAsia="Century Gothic" w:cs="Century Gothic"/>
                 <w:sz w:val="18"/>
                 <w:szCs w:val="18"/>
-              </w:rPr>
-            </w:pPr>
+                <w:lang w:val="es-MX"/>
+              </w:rPr>
+            </w:pPr>
+            <w:r>
+              <w:rPr>
+                <w:rFonts w:hint="default" w:ascii="Century Gothic" w:hAnsi="Century Gothic" w:eastAsia="Century Gothic" w:cs="Century Gothic"/>
+                <w:sz w:val="18"/>
+                <w:szCs w:val="18"/>
+                <w:lang w:val="es-MX"/>
+              </w:rPr>
+              <w:t>Calidad</w:t>
+            </w:r>
           </w:p>
         </w:tc>
         <w:tc>
@@ -1395,6 +1517,7 @@
         </w:tc>
         <w:tc>
           <w:tcPr>
+            <w:tcW w:w="2454" w:type="dxa"/>
             <w:tcBorders>
               <w:top w:val="single" w:color="000000" w:sz="4" w:space="0"/>
               <w:left w:val="single" w:color="000000" w:sz="4" w:space="0"/>
@@ -1412,10 +1535,28 @@
                 <w:szCs w:val="20"/>
               </w:rPr>
             </w:pPr>
+            <w:r>
+              <w:rPr>
+                <w:rFonts w:hint="default" w:ascii="Century Gothic" w:hAnsi="Century Gothic" w:eastAsia="Century Gothic"/>
+                <w:sz w:val="20"/>
+                <w:szCs w:val="20"/>
+                <w:lang w:val="es-MX"/>
+              </w:rPr>
+              <w:t>j</w:t>
+            </w:r>
+            <w:r>
+              <w:rPr>
+                <w:rFonts w:hint="default" w:ascii="Century Gothic" w:hAnsi="Century Gothic" w:eastAsia="Century Gothic"/>
+                <w:sz w:val="20"/>
+                <w:szCs w:val="20"/>
+              </w:rPr>
+              <w:t>uan.1701723284@ucaldas.edu.co</w:t>
+            </w:r>
           </w:p>
         </w:tc>
         <w:tc>
           <w:tcPr>
+            <w:tcW w:w="2031" w:type="dxa"/>
             <w:tcBorders>
               <w:top w:val="single" w:color="000000" w:sz="4" w:space="0"/>
               <w:left w:val="single" w:color="000000" w:sz="4" w:space="0"/>
@@ -1433,6 +1574,14 @@
                 <w:szCs w:val="20"/>
               </w:rPr>
             </w:pPr>
+            <w:r>
+              <w:rPr>
+                <w:rFonts w:hint="default" w:ascii="Century Gothic" w:hAnsi="Century Gothic" w:eastAsia="Century Gothic"/>
+                <w:sz w:val="20"/>
+                <w:szCs w:val="20"/>
+              </w:rPr>
+              <w:t>+57 316 6980554</w:t>
+            </w:r>
           </w:p>
         </w:tc>
       </w:tr>
@@ -1469,11 +1618,21 @@
             <w:pPr>
               <w:spacing w:after="60"/>
               <w:rPr>
-                <w:rFonts w:ascii="Century Gothic" w:hAnsi="Century Gothic" w:eastAsia="Century Gothic" w:cs="Century Gothic"/>
+                <w:rFonts w:hint="default" w:ascii="Century Gothic" w:hAnsi="Century Gothic" w:eastAsia="Century Gothic" w:cs="Century Gothic"/>
                 <w:sz w:val="18"/>
                 <w:szCs w:val="18"/>
-              </w:rPr>
-            </w:pPr>
+                <w:lang w:val="es-MX"/>
+              </w:rPr>
+            </w:pPr>
+            <w:r>
+              <w:rPr>
+                <w:rFonts w:hint="default" w:ascii="Century Gothic" w:hAnsi="Century Gothic" w:eastAsia="Century Gothic" w:cs="Century Gothic"/>
+                <w:sz w:val="18"/>
+                <w:szCs w:val="18"/>
+                <w:lang w:val="es-MX"/>
+              </w:rPr>
+              <w:t>Soporte</w:t>
+            </w:r>
           </w:p>
         </w:tc>
         <w:tc>
@@ -1499,6 +1658,7 @@
         </w:tc>
         <w:tc>
           <w:tcPr>
+            <w:tcW w:w="2454" w:type="dxa"/>
             <w:tcBorders>
               <w:top w:val="single" w:color="000000" w:sz="4" w:space="0"/>
               <w:left w:val="single" w:color="000000" w:sz="4" w:space="0"/>
@@ -1511,15 +1671,26 @@
               <w:spacing w:after="60"/>
               <w:jc w:val="center"/>
               <w:rPr>
-                <w:rFonts w:ascii="Century Gothic" w:hAnsi="Century Gothic" w:eastAsia="Century Gothic" w:cs="Century Gothic"/>
+                <w:rFonts w:hint="default" w:ascii="Century Gothic" w:hAnsi="Century Gothic" w:eastAsia="Century Gothic" w:cs="Century Gothic"/>
                 <w:sz w:val="20"/>
                 <w:szCs w:val="20"/>
-              </w:rPr>
-            </w:pPr>
+                <w:lang w:val="es-MX"/>
+              </w:rPr>
+            </w:pPr>
+            <w:r>
+              <w:rPr>
+                <w:rFonts w:hint="default" w:ascii="Century Gothic" w:hAnsi="Century Gothic" w:eastAsia="Century Gothic" w:cs="Century Gothic"/>
+                <w:sz w:val="20"/>
+                <w:szCs w:val="20"/>
+                <w:lang w:val="es-MX"/>
+              </w:rPr>
+              <w:t>nicolas.castro9219@gmail.com</w:t>
+            </w:r>
           </w:p>
         </w:tc>
         <w:tc>
           <w:tcPr>
+            <w:tcW w:w="2031" w:type="dxa"/>
             <w:tcBorders>
               <w:top w:val="single" w:color="000000" w:sz="4" w:space="0"/>
               <w:left w:val="single" w:color="000000" w:sz="4" w:space="0"/>
@@ -1532,11 +1703,21 @@
               <w:spacing w:after="60"/>
               <w:jc w:val="center"/>
               <w:rPr>
-                <w:rFonts w:ascii="Century Gothic" w:hAnsi="Century Gothic" w:eastAsia="Century Gothic" w:cs="Century Gothic"/>
+                <w:rFonts w:hint="default" w:ascii="Century Gothic" w:hAnsi="Century Gothic" w:eastAsia="Century Gothic" w:cs="Century Gothic"/>
                 <w:sz w:val="20"/>
                 <w:szCs w:val="20"/>
-              </w:rPr>
-            </w:pPr>
+                <w:lang w:val="es-MX"/>
+              </w:rPr>
+            </w:pPr>
+            <w:r>
+              <w:rPr>
+                <w:rFonts w:hint="default" w:ascii="Century Gothic" w:hAnsi="Century Gothic" w:eastAsia="Century Gothic"/>
+                <w:sz w:val="20"/>
+                <w:szCs w:val="20"/>
+                <w:lang w:val="es-MX"/>
+              </w:rPr>
+              <w:t>+57 304 6304922</w:t>
+            </w:r>
           </w:p>
         </w:tc>
       </w:tr>
@@ -1914,8 +2095,28 @@
           <w:szCs w:val="18"/>
         </w:rPr>
       </w:pPr>
-      <w:bookmarkStart w:id="2" w:name="_GoBack"/>
-      <w:bookmarkEnd w:id="2"/>
+    </w:p>
+    <w:p>
+      <w:pPr>
+        <w:jc w:val="both"/>
+        <w:rPr>
+          <w:rFonts w:ascii="Century Gothic" w:hAnsi="Century Gothic" w:eastAsia="Century Gothic" w:cs="Century Gothic"/>
+          <w:color w:val="548DD4"/>
+          <w:sz w:val="18"/>
+          <w:szCs w:val="18"/>
+        </w:rPr>
+      </w:pPr>
+    </w:p>
+    <w:p>
+      <w:pPr>
+        <w:jc w:val="both"/>
+        <w:rPr>
+          <w:rFonts w:ascii="Century Gothic" w:hAnsi="Century Gothic" w:eastAsia="Century Gothic" w:cs="Century Gothic"/>
+          <w:color w:val="548DD4"/>
+          <w:sz w:val="18"/>
+          <w:szCs w:val="18"/>
+        </w:rPr>
+      </w:pPr>
     </w:p>
     <w:p>
       <w:pPr>
@@ -2785,6 +2986,116 @@
       </w:tr>
     </w:tbl>
     <w:p/>
+    <w:p>
+      <w:pPr>
+        <w:jc w:val="both"/>
+        <w:rPr>
+          <w:rFonts w:ascii="Century Gothic" w:hAnsi="Century Gothic" w:eastAsia="Century Gothic" w:cs="Century Gothic"/>
+          <w:color w:val="548DD4"/>
+          <w:sz w:val="18"/>
+          <w:szCs w:val="18"/>
+        </w:rPr>
+      </w:pPr>
+    </w:p>
+    <w:p>
+      <w:pPr>
+        <w:jc w:val="both"/>
+        <w:rPr>
+          <w:rFonts w:ascii="Century Gothic" w:hAnsi="Century Gothic" w:eastAsia="Century Gothic" w:cs="Century Gothic"/>
+          <w:color w:val="548DD4"/>
+          <w:sz w:val="18"/>
+          <w:szCs w:val="18"/>
+        </w:rPr>
+      </w:pPr>
+    </w:p>
+    <w:p>
+      <w:pPr>
+        <w:jc w:val="both"/>
+        <w:rPr>
+          <w:rFonts w:ascii="Century Gothic" w:hAnsi="Century Gothic" w:eastAsia="Century Gothic" w:cs="Century Gothic"/>
+          <w:color w:val="548DD4"/>
+          <w:sz w:val="18"/>
+          <w:szCs w:val="18"/>
+        </w:rPr>
+      </w:pPr>
+    </w:p>
+    <w:p>
+      <w:pPr>
+        <w:jc w:val="both"/>
+        <w:rPr>
+          <w:rFonts w:ascii="Century Gothic" w:hAnsi="Century Gothic" w:eastAsia="Century Gothic" w:cs="Century Gothic"/>
+          <w:color w:val="548DD4"/>
+          <w:sz w:val="18"/>
+          <w:szCs w:val="18"/>
+        </w:rPr>
+      </w:pPr>
+    </w:p>
+    <w:p>
+      <w:pPr>
+        <w:jc w:val="both"/>
+        <w:rPr>
+          <w:rFonts w:ascii="Century Gothic" w:hAnsi="Century Gothic" w:eastAsia="Century Gothic" w:cs="Century Gothic"/>
+          <w:color w:val="548DD4"/>
+          <w:sz w:val="18"/>
+          <w:szCs w:val="18"/>
+        </w:rPr>
+      </w:pPr>
+    </w:p>
+    <w:p>
+      <w:pPr>
+        <w:jc w:val="both"/>
+        <w:rPr>
+          <w:rFonts w:ascii="Century Gothic" w:hAnsi="Century Gothic" w:eastAsia="Century Gothic" w:cs="Century Gothic"/>
+          <w:color w:val="548DD4"/>
+          <w:sz w:val="18"/>
+          <w:szCs w:val="18"/>
+        </w:rPr>
+      </w:pPr>
+    </w:p>
+    <w:p>
+      <w:pPr>
+        <w:jc w:val="both"/>
+        <w:rPr>
+          <w:rFonts w:ascii="Century Gothic" w:hAnsi="Century Gothic" w:eastAsia="Century Gothic" w:cs="Century Gothic"/>
+          <w:color w:val="548DD4"/>
+          <w:sz w:val="18"/>
+          <w:szCs w:val="18"/>
+        </w:rPr>
+      </w:pPr>
+    </w:p>
+    <w:p>
+      <w:pPr>
+        <w:jc w:val="both"/>
+        <w:rPr>
+          <w:rFonts w:ascii="Century Gothic" w:hAnsi="Century Gothic" w:eastAsia="Century Gothic" w:cs="Century Gothic"/>
+          <w:color w:val="548DD4"/>
+          <w:sz w:val="18"/>
+          <w:szCs w:val="18"/>
+        </w:rPr>
+      </w:pPr>
+    </w:p>
+    <w:p>
+      <w:pPr>
+        <w:jc w:val="both"/>
+        <w:rPr>
+          <w:rFonts w:ascii="Century Gothic" w:hAnsi="Century Gothic" w:eastAsia="Century Gothic" w:cs="Century Gothic"/>
+          <w:color w:val="548DD4"/>
+          <w:sz w:val="18"/>
+          <w:szCs w:val="18"/>
+        </w:rPr>
+      </w:pPr>
+    </w:p>
+    <w:p>
+      <w:pPr>
+        <w:jc w:val="both"/>
+        <w:rPr>
+          <w:rFonts w:ascii="Century Gothic" w:hAnsi="Century Gothic" w:eastAsia="Century Gothic" w:cs="Century Gothic"/>
+          <w:color w:val="548DD4"/>
+          <w:sz w:val="18"/>
+          <w:szCs w:val="18"/>
+        </w:rPr>
+      </w:pPr>
+    </w:p>
     <w:p>
       <w:pPr>
         <w:jc w:val="both"/>
@@ -3589,6 +3900,12 @@
       <w:bookmarkStart w:id="1" w:name="_heading=h.30j0zll" w:colFirst="0" w:colLast="0"/>
       <w:bookmarkEnd w:id="1"/>
     </w:p>
+    <w:p/>
+    <w:p/>
+    <w:p/>
+    <w:p/>
+    <w:p/>
+    <w:p/>
     <w:p>
       <w:pPr>
         <w:pBdr>
@@ -4319,20 +4636,10 @@
     <w:p/>
     <w:p/>
     <w:p/>
-    <w:p/>
-    <w:p/>
-    <w:p/>
-    <w:p/>
-    <w:p/>
-    <w:p/>
-    <w:p/>
-    <w:p/>
-    <w:p/>
-    <w:p/>
-    <w:p/>
-    <w:p/>
-    <w:p/>
-    <w:p/>
+    <w:p>
+      <w:bookmarkStart w:id="2" w:name="_GoBack"/>
+      <w:bookmarkEnd w:id="2"/>
+    </w:p>
     <w:p>
       <w:pPr>
         <w:pBdr>

</xml_diff>

<commit_message>
implementacion caso de uso
</commit_message>
<xml_diff>
--- a/Documentos/Formato_de_LanzamientoProyectoSW2.docx
+++ b/Documentos/Formato_de_LanzamientoProyectoSW2.docx
@@ -1351,8 +1351,6 @@
               </w:rPr>
               <w:t>+57 316 6980554</w:t>
             </w:r>
-            <w:bookmarkStart w:id="2" w:name="_GoBack"/>
-            <w:bookmarkEnd w:id="2"/>
           </w:p>
         </w:tc>
       </w:tr>
@@ -1454,7 +1452,7 @@
                 <w:szCs w:val="20"/>
                 <w:lang w:val="es-MX"/>
               </w:rPr>
-              <w:t>e</w:t>
+              <w:t>E</w:t>
             </w:r>
             <w:r>
               <w:rPr>
@@ -1462,7 +1460,24 @@
                 <w:sz w:val="20"/>
                 <w:szCs w:val="20"/>
               </w:rPr>
-              <w:t>stefania1701212869@ucaldas.edu.co</w:t>
+              <w:t>stefania</w:t>
+            </w:r>
+            <w:r>
+              <w:rPr>
+                <w:rFonts w:hint="default" w:ascii="Century Gothic" w:hAnsi="Century Gothic" w:eastAsia="Century Gothic"/>
+                <w:sz w:val="20"/>
+                <w:szCs w:val="20"/>
+                <w:lang w:val="es-MX"/>
+              </w:rPr>
+              <w:t>.</w:t>
+            </w:r>
+            <w:r>
+              <w:rPr>
+                <w:rFonts w:hint="default" w:ascii="Century Gothic" w:hAnsi="Century Gothic" w:eastAsia="Century Gothic"/>
+                <w:sz w:val="20"/>
+                <w:szCs w:val="20"/>
+              </w:rPr>
+              <w:t>1701212869@ucaldas.edu.co</w:t>
             </w:r>
           </w:p>
         </w:tc>
@@ -1507,6 +1522,12 @@
             <w:insideH w:val="single" w:color="BFBFBF" w:sz="4" w:space="0"/>
             <w:insideV w:val="single" w:color="BFBFBF" w:sz="4" w:space="0"/>
           </w:tblBorders>
+          <w:tblCellMar>
+            <w:top w:w="0" w:type="dxa"/>
+            <w:left w:w="115" w:type="dxa"/>
+            <w:bottom w:w="0" w:type="dxa"/>
+            <w:right w:w="115" w:type="dxa"/>
+          </w:tblCellMar>
         </w:tblPrEx>
         <w:trPr>
           <w:jc w:val="center"/>
@@ -4311,6 +4332,90 @@
     </w:p>
     <w:p>
       <w:pPr>
+        <w:rPr>
+          <w:rFonts w:ascii="Century Gothic" w:hAnsi="Century Gothic" w:eastAsia="Century Gothic" w:cs="Century Gothic"/>
+        </w:rPr>
+      </w:pPr>
+    </w:p>
+    <w:p>
+      <w:pPr>
+        <w:rPr>
+          <w:rFonts w:ascii="Century Gothic" w:hAnsi="Century Gothic" w:eastAsia="Century Gothic" w:cs="Century Gothic"/>
+        </w:rPr>
+      </w:pPr>
+    </w:p>
+    <w:p>
+      <w:pPr>
+        <w:rPr>
+          <w:rFonts w:ascii="Century Gothic" w:hAnsi="Century Gothic" w:eastAsia="Century Gothic" w:cs="Century Gothic"/>
+        </w:rPr>
+      </w:pPr>
+    </w:p>
+    <w:p>
+      <w:pPr>
+        <w:rPr>
+          <w:rFonts w:ascii="Century Gothic" w:hAnsi="Century Gothic" w:eastAsia="Century Gothic" w:cs="Century Gothic"/>
+        </w:rPr>
+      </w:pPr>
+    </w:p>
+    <w:p>
+      <w:pPr>
+        <w:rPr>
+          <w:rFonts w:ascii="Century Gothic" w:hAnsi="Century Gothic" w:eastAsia="Century Gothic" w:cs="Century Gothic"/>
+        </w:rPr>
+      </w:pPr>
+    </w:p>
+    <w:p>
+      <w:pPr>
+        <w:rPr>
+          <w:rFonts w:ascii="Century Gothic" w:hAnsi="Century Gothic" w:eastAsia="Century Gothic" w:cs="Century Gothic"/>
+        </w:rPr>
+      </w:pPr>
+    </w:p>
+    <w:p>
+      <w:pPr>
+        <w:rPr>
+          <w:rFonts w:ascii="Century Gothic" w:hAnsi="Century Gothic" w:eastAsia="Century Gothic" w:cs="Century Gothic"/>
+        </w:rPr>
+      </w:pPr>
+    </w:p>
+    <w:p>
+      <w:pPr>
+        <w:rPr>
+          <w:rFonts w:ascii="Century Gothic" w:hAnsi="Century Gothic" w:eastAsia="Century Gothic" w:cs="Century Gothic"/>
+        </w:rPr>
+      </w:pPr>
+    </w:p>
+    <w:p>
+      <w:pPr>
+        <w:rPr>
+          <w:rFonts w:ascii="Century Gothic" w:hAnsi="Century Gothic" w:eastAsia="Century Gothic" w:cs="Century Gothic"/>
+        </w:rPr>
+      </w:pPr>
+    </w:p>
+    <w:p>
+      <w:pPr>
+        <w:rPr>
+          <w:rFonts w:ascii="Century Gothic" w:hAnsi="Century Gothic" w:eastAsia="Century Gothic" w:cs="Century Gothic"/>
+        </w:rPr>
+      </w:pPr>
+    </w:p>
+    <w:p>
+      <w:pPr>
+        <w:rPr>
+          <w:rFonts w:ascii="Century Gothic" w:hAnsi="Century Gothic" w:eastAsia="Century Gothic" w:cs="Century Gothic"/>
+        </w:rPr>
+      </w:pPr>
+    </w:p>
+    <w:p>
+      <w:pPr>
+        <w:rPr>
+          <w:rFonts w:ascii="Century Gothic" w:hAnsi="Century Gothic" w:eastAsia="Century Gothic" w:cs="Century Gothic"/>
+        </w:rPr>
+      </w:pPr>
+    </w:p>
+    <w:p>
+      <w:pPr>
         <w:pBdr>
           <w:top w:val="single" w:color="4F81BD" w:sz="4" w:space="10"/>
           <w:left w:val="none" w:color="auto" w:sz="0" w:space="0"/>
@@ -4569,10 +4674,20 @@
               <w:jc w:val="center"/>
               <w:rPr>
                 <w:rFonts w:hint="default"/>
-                <w:b/>
+                <w:b w:val="0"/>
+                <w:bCs/>
                 <w:lang w:val="es-MX"/>
               </w:rPr>
             </w:pPr>
+            <w:r>
+              <w:rPr>
+                <w:rFonts w:hint="default"/>
+                <w:b w:val="0"/>
+                <w:bCs/>
+                <w:lang w:val="es-MX"/>
+              </w:rPr>
+              <w:t>Administrador</w:t>
+            </w:r>
           </w:p>
         </w:tc>
       </w:tr>
@@ -4618,9 +4733,18 @@
             <w:pPr>
               <w:jc w:val="center"/>
               <w:rPr>
-                <w:b/>
-              </w:rPr>
-            </w:pPr>
+                <w:b w:val="0"/>
+                <w:bCs/>
+              </w:rPr>
+            </w:pPr>
+            <w:r>
+              <w:rPr>
+                <w:rFonts w:hint="default"/>
+                <w:b w:val="0"/>
+                <w:bCs/>
+              </w:rPr>
+              <w:t>El administrador tiene acceso al sistema y existen pacientes y médicos registrados en la base de datos</w:t>
+            </w:r>
           </w:p>
         </w:tc>
       </w:tr>
@@ -4666,9 +4790,267 @@
             <w:pPr>
               <w:jc w:val="center"/>
               <w:rPr>
-                <w:b/>
-              </w:rPr>
-            </w:pPr>
+                <w:rFonts w:hint="default"/>
+                <w:b w:val="0"/>
+                <w:bCs/>
+                <w:lang w:val="es-MX"/>
+              </w:rPr>
+            </w:pPr>
+            <w:r>
+              <w:rPr>
+                <w:rFonts w:hint="default"/>
+                <w:b w:val="0"/>
+                <w:bCs/>
+              </w:rPr>
+              <w:t xml:space="preserve">Se asigna un médico a un paciente </w:t>
+            </w:r>
+            <w:r>
+              <w:rPr>
+                <w:rFonts w:hint="default"/>
+                <w:b w:val="0"/>
+                <w:bCs/>
+                <w:lang w:val="es-MX"/>
+              </w:rPr>
+              <w:t>y queda un registro</w:t>
+            </w:r>
+          </w:p>
+          <w:p>
+            <w:pPr>
+              <w:jc w:val="both"/>
+              <w:rPr>
+                <w:rFonts w:hint="default"/>
+                <w:b w:val="0"/>
+                <w:bCs/>
+                <w:lang w:val="es-MX"/>
+              </w:rPr>
+            </w:pPr>
+          </w:p>
+        </w:tc>
+      </w:tr>
+      <w:tr>
+        <w:tblPrEx>
+          <w:tblBorders>
+            <w:top w:val="single" w:color="000000" w:sz="4" w:space="0"/>
+            <w:left w:val="single" w:color="000000" w:sz="4" w:space="0"/>
+            <w:bottom w:val="single" w:color="000000" w:sz="4" w:space="0"/>
+            <w:right w:val="single" w:color="000000" w:sz="4" w:space="0"/>
+            <w:insideH w:val="single" w:color="000000" w:sz="4" w:space="0"/>
+            <w:insideV w:val="single" w:color="000000" w:sz="4" w:space="0"/>
+          </w:tblBorders>
+          <w:tblCellMar>
+            <w:top w:w="0" w:type="dxa"/>
+            <w:left w:w="115" w:type="dxa"/>
+            <w:bottom w:w="0" w:type="dxa"/>
+            <w:right w:w="115" w:type="dxa"/>
+          </w:tblCellMar>
+        </w:tblPrEx>
+        <w:trPr>
+          <w:trHeight w:val="90" w:hRule="atLeast"/>
+          <w:jc w:val="center"/>
+        </w:trPr>
+        <w:tc>
+          <w:p>
+            <w:pPr>
+              <w:jc w:val="center"/>
+              <w:rPr>
+                <w:b/>
+              </w:rPr>
+            </w:pPr>
+            <w:r>
+              <w:rPr>
+                <w:b/>
+                <w:rtl w:val="0"/>
+              </w:rPr>
+              <w:t>Flujo básico</w:t>
+            </w:r>
+          </w:p>
+        </w:tc>
+        <w:tc>
+          <w:p>
+            <w:pPr>
+              <w:numPr>
+                <w:ilvl w:val="0"/>
+                <w:numId w:val="1"/>
+              </w:numPr>
+              <w:jc w:val="left"/>
+              <w:rPr>
+                <w:rFonts w:hint="default"/>
+                <w:b w:val="0"/>
+                <w:bCs/>
+              </w:rPr>
+            </w:pPr>
+            <w:r>
+              <w:rPr>
+                <w:rFonts w:hint="default"/>
+                <w:b w:val="0"/>
+                <w:bCs/>
+              </w:rPr>
+              <w:t xml:space="preserve">El </w:t>
+            </w:r>
+            <w:r>
+              <w:rPr>
+                <w:rFonts w:hint="default"/>
+                <w:b w:val="0"/>
+                <w:bCs/>
+                <w:lang w:val="es-MX"/>
+              </w:rPr>
+              <w:t>administrador ingresa sus datos para ingresar a la plataforma</w:t>
+            </w:r>
+            <w:r>
+              <w:rPr>
+                <w:rFonts w:hint="default"/>
+                <w:b w:val="0"/>
+                <w:bCs/>
+              </w:rPr>
+              <w:t>.</w:t>
+            </w:r>
+          </w:p>
+          <w:p>
+            <w:pPr>
+              <w:numPr>
+                <w:ilvl w:val="0"/>
+                <w:numId w:val="1"/>
+              </w:numPr>
+              <w:jc w:val="left"/>
+              <w:rPr>
+                <w:rFonts w:hint="default"/>
+                <w:b w:val="0"/>
+                <w:bCs/>
+              </w:rPr>
+            </w:pPr>
+            <w:r>
+              <w:rPr>
+                <w:rFonts w:hint="default"/>
+                <w:b w:val="0"/>
+                <w:bCs/>
+              </w:rPr>
+              <w:t>El administrador selecciona la opción de "Asignar médico".</w:t>
+            </w:r>
+          </w:p>
+          <w:p>
+            <w:pPr>
+              <w:jc w:val="left"/>
+              <w:rPr>
+                <w:rFonts w:hint="default"/>
+                <w:b w:val="0"/>
+                <w:bCs/>
+              </w:rPr>
+            </w:pPr>
+            <w:r>
+              <w:rPr>
+                <w:rFonts w:hint="default"/>
+                <w:b w:val="0"/>
+                <w:bCs/>
+                <w:lang w:val="es-MX"/>
+              </w:rPr>
+              <w:t>3</w:t>
+            </w:r>
+            <w:r>
+              <w:rPr>
+                <w:rFonts w:hint="default"/>
+                <w:b w:val="0"/>
+                <w:bCs/>
+              </w:rPr>
+              <w:t>.El sistema muestra una lista de pacientes registrados.</w:t>
+            </w:r>
+          </w:p>
+          <w:p>
+            <w:pPr>
+              <w:jc w:val="left"/>
+              <w:rPr>
+                <w:rFonts w:hint="default"/>
+                <w:b w:val="0"/>
+                <w:bCs/>
+              </w:rPr>
+            </w:pPr>
+            <w:r>
+              <w:rPr>
+                <w:rFonts w:hint="default"/>
+                <w:b w:val="0"/>
+                <w:bCs/>
+                <w:lang w:val="es-MX"/>
+              </w:rPr>
+              <w:t>4</w:t>
+            </w:r>
+            <w:r>
+              <w:rPr>
+                <w:rFonts w:hint="default"/>
+                <w:b w:val="0"/>
+                <w:bCs/>
+              </w:rPr>
+              <w:t>.El administrador selecciona un paciente de la lista.</w:t>
+            </w:r>
+          </w:p>
+          <w:p>
+            <w:pPr>
+              <w:jc w:val="left"/>
+              <w:rPr>
+                <w:rFonts w:hint="default"/>
+                <w:b w:val="0"/>
+                <w:bCs/>
+              </w:rPr>
+            </w:pPr>
+            <w:r>
+              <w:rPr>
+                <w:rFonts w:hint="default"/>
+                <w:b w:val="0"/>
+                <w:bCs/>
+                <w:lang w:val="es-MX"/>
+              </w:rPr>
+              <w:t>5</w:t>
+            </w:r>
+            <w:r>
+              <w:rPr>
+                <w:rFonts w:hint="default"/>
+                <w:b w:val="0"/>
+                <w:bCs/>
+              </w:rPr>
+              <w:t>.El sistema muestra una lista de médicos disponibles.</w:t>
+            </w:r>
+          </w:p>
+          <w:p>
+            <w:pPr>
+              <w:jc w:val="left"/>
+              <w:rPr>
+                <w:rFonts w:hint="default"/>
+                <w:b w:val="0"/>
+                <w:bCs/>
+              </w:rPr>
+            </w:pPr>
+            <w:r>
+              <w:rPr>
+                <w:rFonts w:hint="default"/>
+                <w:b w:val="0"/>
+                <w:bCs/>
+                <w:lang w:val="es-MX"/>
+              </w:rPr>
+              <w:t>6</w:t>
+            </w:r>
+            <w:r>
+              <w:rPr>
+                <w:rFonts w:hint="default"/>
+                <w:b w:val="0"/>
+                <w:bCs/>
+              </w:rPr>
+              <w:t>.El administrador selecciona un médico de la lista.</w:t>
+            </w:r>
+          </w:p>
+          <w:p>
+            <w:pPr>
+              <w:jc w:val="left"/>
+              <w:rPr>
+                <w:b w:val="0"/>
+                <w:bCs/>
+              </w:rPr>
+            </w:pPr>
+            <w:r>
+              <w:rPr>
+                <w:rFonts w:hint="default"/>
+                <w:b w:val="0"/>
+                <w:bCs/>
+              </w:rPr>
+              <w:t>El sistema guarda la asignación médica en la base de datos.</w:t>
+            </w:r>
           </w:p>
         </w:tc>
       </w:tr>
@@ -4705,54 +5087,6 @@
                 <w:b/>
                 <w:rtl w:val="0"/>
               </w:rPr>
-              <w:t>Flujo básico</w:t>
-            </w:r>
-          </w:p>
-        </w:tc>
-        <w:tc>
-          <w:p>
-            <w:pPr>
-              <w:jc w:val="center"/>
-              <w:rPr>
-                <w:b/>
-              </w:rPr>
-            </w:pPr>
-          </w:p>
-        </w:tc>
-      </w:tr>
-      <w:tr>
-        <w:tblPrEx>
-          <w:tblBorders>
-            <w:top w:val="single" w:color="000000" w:sz="4" w:space="0"/>
-            <w:left w:val="single" w:color="000000" w:sz="4" w:space="0"/>
-            <w:bottom w:val="single" w:color="000000" w:sz="4" w:space="0"/>
-            <w:right w:val="single" w:color="000000" w:sz="4" w:space="0"/>
-            <w:insideH w:val="single" w:color="000000" w:sz="4" w:space="0"/>
-            <w:insideV w:val="single" w:color="000000" w:sz="4" w:space="0"/>
-          </w:tblBorders>
-          <w:tblCellMar>
-            <w:top w:w="0" w:type="dxa"/>
-            <w:left w:w="115" w:type="dxa"/>
-            <w:bottom w:w="0" w:type="dxa"/>
-            <w:right w:w="115" w:type="dxa"/>
-          </w:tblCellMar>
-        </w:tblPrEx>
-        <w:trPr>
-          <w:jc w:val="center"/>
-        </w:trPr>
-        <w:tc>
-          <w:p>
-            <w:pPr>
-              <w:jc w:val="center"/>
-              <w:rPr>
-                <w:b/>
-              </w:rPr>
-            </w:pPr>
-            <w:r>
-              <w:rPr>
-                <w:b/>
-                <w:rtl w:val="0"/>
-              </w:rPr>
               <w:t>Flujo alterno</w:t>
             </w:r>
           </w:p>
@@ -4760,11 +5094,129 @@
         <w:tc>
           <w:p>
             <w:pPr>
-              <w:jc w:val="center"/>
-              <w:rPr>
-                <w:b/>
-              </w:rPr>
-            </w:pPr>
+              <w:numPr>
+                <w:ilvl w:val="0"/>
+                <w:numId w:val="2"/>
+              </w:numPr>
+              <w:jc w:val="left"/>
+              <w:rPr>
+                <w:rFonts w:hint="default"/>
+                <w:b w:val="0"/>
+                <w:bCs/>
+              </w:rPr>
+            </w:pPr>
+            <w:r>
+              <w:rPr>
+                <w:rFonts w:hint="default"/>
+                <w:b w:val="0"/>
+                <w:bCs/>
+              </w:rPr>
+              <w:t xml:space="preserve">En el paso 4, si no hay médicos disponibles en la lista, el sistema muestra un mensaje indicando que no hay médicos disponibles en este momento </w:t>
+            </w:r>
+            <w:r>
+              <w:rPr>
+                <w:rFonts w:hint="default"/>
+                <w:b w:val="0"/>
+                <w:bCs/>
+                <w:lang w:val="es-MX"/>
+              </w:rPr>
+              <w:t>vuelve al paso 3.</w:t>
+            </w:r>
+          </w:p>
+          <w:p>
+            <w:pPr>
+              <w:jc w:val="left"/>
+              <w:rPr>
+                <w:rFonts w:hint="default"/>
+                <w:b w:val="0"/>
+                <w:bCs/>
+              </w:rPr>
+            </w:pPr>
+          </w:p>
+          <w:p>
+            <w:pPr>
+              <w:jc w:val="left"/>
+              <w:rPr>
+                <w:rFonts w:hint="default"/>
+                <w:b w:val="0"/>
+                <w:bCs/>
+                <w:lang w:val="es-MX"/>
+              </w:rPr>
+            </w:pPr>
+            <w:r>
+              <w:rPr>
+                <w:rFonts w:hint="default"/>
+                <w:b w:val="0"/>
+                <w:bCs/>
+              </w:rPr>
+              <w:t>En el paso 5, si el administrador selecciona un médico que ya ha sido asignado a otro paciente</w:t>
+            </w:r>
+            <w:r>
+              <w:rPr>
+                <w:rFonts w:hint="default"/>
+                <w:b w:val="0"/>
+                <w:bCs/>
+                <w:lang w:val="es-MX"/>
+              </w:rPr>
+              <w:t xml:space="preserve"> en una fecha</w:t>
+            </w:r>
+            <w:r>
+              <w:rPr>
+                <w:rFonts w:hint="default"/>
+                <w:b w:val="0"/>
+                <w:bCs/>
+              </w:rPr>
+              <w:t>, el sistema muestra un mensaje de error indicando que el médico ya está ocupado y</w:t>
+            </w:r>
+            <w:r>
+              <w:rPr>
+                <w:rFonts w:hint="default"/>
+                <w:b w:val="0"/>
+                <w:bCs/>
+                <w:lang w:val="es-MX"/>
+              </w:rPr>
+              <w:t xml:space="preserve"> vuelve al paso 4.</w:t>
+            </w:r>
+          </w:p>
+          <w:p>
+            <w:pPr>
+              <w:jc w:val="left"/>
+              <w:rPr>
+                <w:rFonts w:hint="default"/>
+                <w:b w:val="0"/>
+                <w:bCs/>
+              </w:rPr>
+            </w:pPr>
+          </w:p>
+          <w:p>
+            <w:pPr>
+              <w:jc w:val="left"/>
+              <w:rPr>
+                <w:rFonts w:hint="default"/>
+                <w:b w:val="0"/>
+                <w:bCs/>
+                <w:lang w:val="es-MX"/>
+              </w:rPr>
+            </w:pPr>
+            <w:r>
+              <w:rPr>
+                <w:rFonts w:hint="default"/>
+                <w:b w:val="0"/>
+                <w:bCs/>
+              </w:rPr>
+              <w:t xml:space="preserve">En el paso 6, si el sistema no puede guardar la asignación médica en la base de datos por algún motivo, muestra un mensaje de error al administrador </w:t>
+            </w:r>
+            <w:r>
+              <w:rPr>
+                <w:rFonts w:hint="default"/>
+                <w:b w:val="0"/>
+                <w:bCs/>
+                <w:lang w:val="es-MX"/>
+              </w:rPr>
+              <w:t>y vuelve al paso 5.</w:t>
+            </w:r>
+            <w:bookmarkStart w:id="2" w:name="_GoBack"/>
+            <w:bookmarkEnd w:id="2"/>
           </w:p>
         </w:tc>
       </w:tr>
@@ -6003,6 +6455,45 @@
     </w:pPr>
   </w:p>
 </w:hdr>
+</file>
+
+<file path=word/numbering.xml><?xml version="1.0" encoding="utf-8"?>
+<w:numbering xmlns:wpc="http://schemas.microsoft.com/office/word/2010/wordprocessingCanvas" xmlns:mc="http://schemas.openxmlformats.org/markup-compatibility/2006" xmlns:o="urn:schemas-microsoft-com:office:office" xmlns:r="http://schemas.openxmlformats.org/officeDocument/2006/relationships" xmlns:m="http://schemas.openxmlformats.org/officeDocument/2006/math" xmlns:v="urn:schemas-microsoft-com:vml" xmlns:wp14="http://schemas.microsoft.com/office/word/2010/wordprocessingDrawing" xmlns:wp="http://schemas.openxmlformats.org/drawingml/2006/wordprocessingDrawing" xmlns:w10="urn:schemas-microsoft-com:office:word" xmlns:w="http://schemas.openxmlformats.org/wordprocessingml/2006/main" xmlns:w14="http://schemas.microsoft.com/office/word/2010/wordml" xmlns:wpg="http://schemas.microsoft.com/office/word/2010/wordprocessingGroup" xmlns:wpi="http://schemas.microsoft.com/office/word/2010/wordprocessingInk" xmlns:wne="http://schemas.microsoft.com/office/word/2006/wordml" xmlns:wps="http://schemas.microsoft.com/office/word/2010/wordprocessingShape" xmlns:wpsCustomData="http://www.wps.cn/officeDocument/2013/wpsCustomData" mc:Ignorable="w14 wp14">
+  <w:abstractNum w:abstractNumId="0">
+    <w:nsid w:val="247D5B53"/>
+    <w:multiLevelType w:val="singleLevel"/>
+    <w:tmpl w:val="247D5B53"/>
+    <w:lvl w:ilvl="0" w:tentative="0">
+      <w:start w:val="1"/>
+      <w:numFmt w:val="decimal"/>
+      <w:lvlText w:val="%1."/>
+      <w:lvlJc w:val="left"/>
+      <w:pPr>
+        <w:tabs>
+          <w:tab w:val="left" w:pos="312"/>
+        </w:tabs>
+      </w:pPr>
+    </w:lvl>
+  </w:abstractNum>
+  <w:abstractNum w:abstractNumId="1">
+    <w:nsid w:val="55C67808"/>
+    <w:multiLevelType w:val="singleLevel"/>
+    <w:tmpl w:val="55C67808"/>
+    <w:lvl w:ilvl="0" w:tentative="0">
+      <w:start w:val="1"/>
+      <w:numFmt w:val="decimal"/>
+      <w:suff w:val="space"/>
+      <w:lvlText w:val="%1."/>
+      <w:lvlJc w:val="left"/>
+    </w:lvl>
+  </w:abstractNum>
+  <w:num w:numId="1">
+    <w:abstractNumId w:val="0"/>
+  </w:num>
+  <w:num w:numId="2">
+    <w:abstractNumId w:val="1"/>
+  </w:num>
+</w:numbering>
 </file>
 
 <file path=word/styles.xml><?xml version="1.0" encoding="utf-8"?>

</xml_diff>

<commit_message>
adicion del link al drive
</commit_message>
<xml_diff>
--- a/Documentos/Formato_de_LanzamientoProyectoSW2.docx
+++ b/Documentos/Formato_de_LanzamientoProyectoSW2.docx
@@ -1172,12 +1172,6 @@
             <w:insideH w:val="single" w:color="BFBFBF" w:sz="4" w:space="0"/>
             <w:insideV w:val="single" w:color="BFBFBF" w:sz="4" w:space="0"/>
           </w:tblBorders>
-          <w:tblCellMar>
-            <w:top w:w="0" w:type="dxa"/>
-            <w:left w:w="115" w:type="dxa"/>
-            <w:bottom w:w="0" w:type="dxa"/>
-            <w:right w:w="115" w:type="dxa"/>
-          </w:tblCellMar>
         </w:tblPrEx>
         <w:trPr>
           <w:jc w:val="center"/>
@@ -1663,12 +1657,6 @@
             <w:insideH w:val="single" w:color="BFBFBF" w:sz="4" w:space="0"/>
             <w:insideV w:val="single" w:color="BFBFBF" w:sz="4" w:space="0"/>
           </w:tblBorders>
-          <w:tblCellMar>
-            <w:top w:w="0" w:type="dxa"/>
-            <w:left w:w="115" w:type="dxa"/>
-            <w:bottom w:w="0" w:type="dxa"/>
-            <w:right w:w="115" w:type="dxa"/>
-          </w:tblCellMar>
         </w:tblPrEx>
         <w:trPr>
           <w:jc w:val="center"/>
@@ -3162,8 +3150,6 @@
         </w:rPr>
         <w:tab/>
       </w:r>
-      <w:bookmarkStart w:id="2" w:name="_GoBack"/>
-      <w:bookmarkEnd w:id="2"/>
     </w:p>
     <w:p>
       <w:pPr>
@@ -5688,6 +5674,36 @@
     <w:p/>
     <w:p/>
     <w:p/>
+    <w:p/>
+    <w:p/>
+    <w:p/>
+    <w:p/>
+    <w:p/>
+    <w:p/>
+    <w:p/>
+    <w:p/>
+    <w:p/>
+    <w:p/>
+    <w:p/>
+    <w:p/>
+    <w:p/>
+    <w:p/>
+    <w:p/>
+    <w:p/>
+    <w:p/>
+    <w:p/>
+    <w:p/>
+    <w:p/>
+    <w:p/>
+    <w:p/>
+    <w:p/>
+    <w:p/>
+    <w:p/>
+    <w:p/>
+    <w:p/>
+    <w:p/>
+    <w:p/>
+    <w:p/>
     <w:p>
       <w:pPr>
         <w:pBdr>
@@ -5706,6 +5722,8 @@
           <w:color w:val="4F81BD"/>
         </w:rPr>
       </w:pPr>
+      <w:bookmarkStart w:id="2" w:name="_GoBack"/>
+      <w:bookmarkEnd w:id="2"/>
       <w:r>
         <w:rPr>
           <w:rFonts w:ascii="Century Gothic" w:hAnsi="Century Gothic" w:eastAsia="Century Gothic" w:cs="Century Gothic"/>
@@ -5734,25 +5752,25 @@
         </w:rPr>
       </w:pPr>
       <w:r>
-        <w:rPr>
-          <w:rFonts w:ascii="Century Gothic" w:hAnsi="Century Gothic" w:eastAsia="Century Gothic" w:cs="Century Gothic"/>
-        </w:rPr>
         <w:drawing>
-          <wp:inline distT="0" distB="0" distL="0" distR="0">
-            <wp:extent cx="4551680" cy="4459605"/>
-            <wp:effectExtent l="0" t="0" r="0" b="0"/>
-            <wp:docPr id="229" name="image1.png"/>
-            <wp:cNvGraphicFramePr/>
+          <wp:inline distT="0" distB="0" distL="114300" distR="114300">
+            <wp:extent cx="5276850" cy="4791075"/>
+            <wp:effectExtent l="0" t="0" r="0" b="9525"/>
+            <wp:docPr id="4" name="Imagen 2"/>
+            <wp:cNvGraphicFramePr>
+              <a:graphicFrameLocks xmlns:a="http://schemas.openxmlformats.org/drawingml/2006/main" noChangeAspect="1"/>
+            </wp:cNvGraphicFramePr>
             <a:graphic xmlns:a="http://schemas.openxmlformats.org/drawingml/2006/main">
               <a:graphicData uri="http://schemas.openxmlformats.org/drawingml/2006/picture">
                 <pic:pic xmlns:pic="http://schemas.openxmlformats.org/drawingml/2006/picture">
                   <pic:nvPicPr>
-                    <pic:cNvPr id="229" name="image1.png"/>
-                    <pic:cNvPicPr preferRelativeResize="0"/>
+                    <pic:cNvPr id="4" name="Imagen 2"/>
+                    <pic:cNvPicPr>
+                      <a:picLocks noChangeAspect="1"/>
+                    </pic:cNvPicPr>
                   </pic:nvPicPr>
                   <pic:blipFill>
                     <a:blip r:embed="rId5"/>
-                    <a:srcRect/>
                     <a:stretch>
                       <a:fillRect/>
                     </a:stretch>
@@ -5760,11 +5778,15 @@
                   <pic:spPr>
                     <a:xfrm>
                       <a:off x="0" y="0"/>
-                      <a:ext cx="4552023" cy="4460063"/>
+                      <a:ext cx="5276850" cy="4791075"/>
                     </a:xfrm>
                     <a:prstGeom prst="rect">
                       <a:avLst/>
                     </a:prstGeom>
+                    <a:noFill/>
+                    <a:ln>
+                      <a:noFill/>
+                    </a:ln>
                   </pic:spPr>
                 </pic:pic>
               </a:graphicData>

</xml_diff>